<commit_message>
add words in June 25th
</commit_message>
<xml_diff>
--- a/readme.docx
+++ b/readme.docx
@@ -58,6 +58,14 @@
           <w:rFonts w:hint="eastAsia"/>
         </w:rPr>
         <w:t>星期天</w:t>
+      </w:r>
+    </w:p>
+    <w:p>
+      <w:r>
+        <w:rPr>
+          <w:rFonts w:hint="eastAsia"/>
+        </w:rPr>
+        <w:t>星期一</w:t>
       </w:r>
     </w:p>
     <w:p>
@@ -70,7 +78,7 @@
         <w:rPr>
           <w:rFonts w:hint="eastAsia"/>
         </w:rPr>
-        <w:t>星期一</w:t>
+        <w:t>今天天气不错</w:t>
       </w:r>
     </w:p>
     <w:sectPr>

</xml_diff>

<commit_message>
add words in June 25th second
</commit_message>
<xml_diff>
--- a/readme.docx
+++ b/readme.docx
@@ -79,6 +79,12 @@
           <w:rFonts w:hint="eastAsia"/>
         </w:rPr>
         <w:t>今天天气不错</w:t>
+      </w:r>
+      <w:r>
+        <w:rPr>
+          <w:rFonts w:hint="eastAsia"/>
+        </w:rPr>
+        <w:t>,心情也不错</w:t>
       </w:r>
     </w:p>
     <w:sectPr>

</xml_diff>

<commit_message>
add simole and quick
</commit_message>
<xml_diff>
--- a/readme.docx
+++ b/readme.docx
@@ -69,11 +69,6 @@
       </w:r>
     </w:p>
     <w:p>
-      <w:pPr>
-        <w:rPr>
-          <w:rFonts w:hint="eastAsia"/>
-        </w:rPr>
-      </w:pPr>
       <w:r>
         <w:rPr>
           <w:rFonts w:hint="eastAsia"/>
@@ -85,6 +80,40 @@
           <w:rFonts w:hint="eastAsia"/>
         </w:rPr>
         <w:t>,心情也不错</w:t>
+      </w:r>
+    </w:p>
+    <w:p>
+      <w:r>
+        <w:rPr>
+          <w:rFonts w:hint="eastAsia"/>
+        </w:rPr>
+        <w:t>星期五</w:t>
+      </w:r>
+    </w:p>
+    <w:p>
+      <w:r>
+        <w:rPr>
+          <w:rFonts w:hint="eastAsia"/>
+        </w:rPr>
+        <w:t>晴天，今天学习了分支管理，创建了一个dev分支</w:t>
+      </w:r>
+      <w:r>
+        <w:t xml:space="preserve"> </w:t>
+      </w:r>
+      <w:r>
+        <w:rPr>
+          <w:rFonts w:hint="eastAsia"/>
+        </w:rPr>
+        <w:t>使用Git</w:t>
+      </w:r>
+      <w:r>
+        <w:t xml:space="preserve"> </w:t>
+      </w:r>
+      <w:r>
+        <w:rPr>
+          <w:rFonts w:hint="eastAsia"/>
+        </w:rPr>
+        <w:t>创建分支简单又快捷</w:t>
       </w:r>
     </w:p>
     <w:sectPr>

</xml_diff>